<commit_message>
Added comments and edits as track changes to the word doc
</commit_message>
<xml_diff>
--- a/ComputationProjectProposal (1).docx
+++ b/ComputationProjectProposal (1).docx
@@ -312,19 +312,9 @@
           <w:sz w:val="24"/>
           <w:szCs w:val="24"/>
         </w:rPr>
-        <w:t>rch directed towa</w:t>
-      </w:r>
-      <w:bookmarkStart w:id="9" w:name="_GoBack"/>
-      <w:bookmarkEnd w:id="9"/>
-      <w:r>
-        <w:rPr>
-          <w:color w:val="333333"/>
-          <w:sz w:val="24"/>
-          <w:szCs w:val="24"/>
-        </w:rPr>
-        <w:t xml:space="preserve">rd how lifestyle data can be used for </w:t>
-      </w:r>
-      <w:commentRangeStart w:id="10"/>
+        <w:t xml:space="preserve">rch directed toward how lifestyle data can be used for </w:t>
+      </w:r>
+      <w:commentRangeStart w:id="9"/>
       <w:r>
         <w:rPr>
           <w:color w:val="333333"/>
@@ -333,14 +323,14 @@
         </w:rPr>
         <w:t>managing</w:t>
       </w:r>
-      <w:commentRangeEnd w:id="10"/>
+      <w:commentRangeEnd w:id="9"/>
       <w:r>
         <w:rPr>
           <w:rStyle w:val="CommentReference"/>
         </w:rPr>
-        <w:commentReference w:id="10"/>
-      </w:r>
-      <w:ins w:id="11" w:author="Tiffany Timbers" w:date="2015-11-05T21:54:00Z">
+        <w:commentReference w:id="9"/>
+      </w:r>
+      <w:ins w:id="10" w:author="Tiffany Timbers" w:date="2015-11-05T21:54:00Z">
         <w:r>
           <w:rPr>
             <w:color w:val="333333"/>
@@ -369,13 +359,29 @@
         <w:spacing w:after="240" w:line="480" w:lineRule="auto"/>
         <w:ind w:hanging="440"/>
       </w:pPr>
-      <w:r>
-        <w:rPr>
-          <w:color w:val="333333"/>
-          <w:sz w:val="24"/>
-          <w:szCs w:val="24"/>
-        </w:rPr>
-        <w:t xml:space="preserve">Dhar, R. (1997). Consumer Preference for a No‐Choice Option. </w:t>
+      <w:commentRangeStart w:id="11"/>
+      <w:r>
+        <w:rPr>
+          <w:color w:val="333333"/>
+          <w:sz w:val="24"/>
+          <w:szCs w:val="24"/>
+        </w:rPr>
+        <w:t>Dhar</w:t>
+      </w:r>
+      <w:commentRangeEnd w:id="11"/>
+      <w:r>
+        <w:rPr>
+          <w:rStyle w:val="CommentReference"/>
+        </w:rPr>
+        <w:commentReference w:id="11"/>
+      </w:r>
+      <w:r>
+        <w:rPr>
+          <w:color w:val="333333"/>
+          <w:sz w:val="24"/>
+          <w:szCs w:val="24"/>
+        </w:rPr>
+        <w:t xml:space="preserve">, R. (1997). Consumer Preference for a No‐Choice Option. </w:t>
       </w:r>
       <w:r>
         <w:rPr>
@@ -628,7 +634,7 @@
       </w:r>
     </w:p>
   </w:comment>
-  <w:comment w:id="10" w:author="Tiffany Timbers" w:date="2015-11-05T21:54:00Z" w:initials="TT">
+  <w:comment w:id="9" w:author="Tiffany Timbers" w:date="2015-11-05T21:54:00Z" w:initials="TT">
     <w:p>
       <w:pPr>
         <w:pStyle w:val="CommentText"/>
@@ -642,6 +648,24 @@
       <w:r>
         <w:t>What do you mean managing people?</w:t>
       </w:r>
+    </w:p>
+  </w:comment>
+  <w:comment w:id="11" w:author="Tiffany Timbers" w:date="2015-11-05T21:58:00Z" w:initials="TT">
+    <w:p>
+      <w:pPr>
+        <w:pStyle w:val="CommentText"/>
+      </w:pPr>
+      <w:r>
+        <w:rPr>
+          <w:rStyle w:val="CommentReference"/>
+        </w:rPr>
+        <w:annotationRef/>
+      </w:r>
+      <w:r>
+        <w:t xml:space="preserve">Do not include references you do not cite… </w:t>
+      </w:r>
+      <w:bookmarkStart w:id="12" w:name="_GoBack"/>
+      <w:bookmarkEnd w:id="12"/>
     </w:p>
   </w:comment>
 </w:comments>
@@ -654,6 +678,7 @@
   <w15:commentEx w15:paraId="5EC3E138" w15:done="0"/>
   <w15:commentEx w15:paraId="4D02E7DC" w15:done="0"/>
   <w15:commentEx w15:paraId="6D34C519" w15:done="0"/>
+  <w15:commentEx w15:paraId="45F86D34" w15:done="0"/>
 </w15:commentsEx>
 </file>
 

</xml_diff>